<commit_message>
Datenbankname wird dynamisch über Registry bezogen
</commit_message>
<xml_diff>
--- a/FaceScan_Entwickleranleitung.docx
+++ b/FaceScan_Entwickleranleitung.docx
@@ -1,6 +1,6 @@
 
 <file path=word/document.xml><?xml version="1.0" encoding="utf-8"?>
-<w:document xmlns:wpc="http://schemas.microsoft.com/office/word/2010/wordprocessingCanvas" xmlns:cx="http://schemas.microsoft.com/office/drawing/2014/chartex" xmlns:cx1="http://schemas.microsoft.com/office/drawing/2015/9/8/chartex" xmlns:cx2="http://schemas.microsoft.com/office/drawing/2015/10/21/chartex" xmlns:cx3="http://schemas.microsoft.com/office/drawing/2016/5/9/chartex" xmlns:cx4="http://schemas.microsoft.com/office/drawing/2016/5/10/chartex" xmlns:cx5="http://schemas.microsoft.com/office/drawing/2016/5/11/chartex" xmlns:cx6="http://schemas.microsoft.com/office/drawing/2016/5/12/chartex" xmlns:cx7="http://schemas.microsoft.com/office/drawing/2016/5/13/chartex" xmlns:cx8="http://schemas.microsoft.com/office/drawing/2016/5/14/chartex" xmlns:mc="http://schemas.openxmlformats.org/markup-compatibility/2006" xmlns:aink="http://schemas.microsoft.com/office/drawing/2016/ink" xmlns:am3d="http://schemas.microsoft.com/office/drawing/2017/model3d" xmlns:o="urn:schemas-microsoft-com:office:office" xmlns:oel="http://schemas.microsoft.com/office/2019/extlst" xmlns:r="http://schemas.openxmlformats.org/officeDocument/2006/relationships" xmlns:m="http://schemas.openxmlformats.org/officeDocument/2006/math" xmlns:v="urn:schemas-microsoft-com:vml" xmlns:wp14="http://schemas.microsoft.com/office/word/2010/wordprocessingDrawing" xmlns:wp="http://schemas.openxmlformats.org/drawingml/2006/wordprocessingDrawing" xmlns:w10="urn:schemas-microsoft-com:office:word" xmlns:w="http://schemas.openxmlformats.org/wordprocessingml/2006/main" xmlns:w14="http://schemas.microsoft.com/office/word/2010/wordml" xmlns:w15="http://schemas.microsoft.com/office/word/2012/wordml" xmlns:w16cex="http://schemas.microsoft.com/office/word/2018/wordml/cex" xmlns:w16cid="http://schemas.microsoft.com/office/word/2016/wordml/cid" xmlns:w16="http://schemas.microsoft.com/office/word/2018/wordml" xmlns:w16du="http://schemas.microsoft.com/office/word/2023/wordml/word16du" xmlns:w16sdtdh="http://schemas.microsoft.com/office/word/2020/wordml/sdtdatahash" xmlns:w16se="http://schemas.microsoft.com/office/word/2015/wordml/symex" xmlns:wpg="http://schemas.microsoft.com/office/word/2010/wordprocessingGroup" xmlns:wpi="http://schemas.microsoft.com/office/word/2010/wordprocessingInk" xmlns:wne="http://schemas.microsoft.com/office/word/2006/wordml" xmlns:wps="http://schemas.microsoft.com/office/word/2010/wordprocessingShape" mc:Ignorable="w14 w15 w16se w16cid w16 w16cex w16sdtdh w16du wp14">
+<w:document xmlns:wpc="http://schemas.microsoft.com/office/word/2010/wordprocessingCanvas" xmlns:cx="http://schemas.microsoft.com/office/drawing/2014/chartex" xmlns:cx1="http://schemas.microsoft.com/office/drawing/2015/9/8/chartex" xmlns:cx2="http://schemas.microsoft.com/office/drawing/2015/10/21/chartex" xmlns:cx3="http://schemas.microsoft.com/office/drawing/2016/5/9/chartex" xmlns:cx4="http://schemas.microsoft.com/office/drawing/2016/5/10/chartex" xmlns:cx5="http://schemas.microsoft.com/office/drawing/2016/5/11/chartex" xmlns:cx6="http://schemas.microsoft.com/office/drawing/2016/5/12/chartex" xmlns:cx7="http://schemas.microsoft.com/office/drawing/2016/5/13/chartex" xmlns:cx8="http://schemas.microsoft.com/office/drawing/2016/5/14/chartex" xmlns:mc="http://schemas.openxmlformats.org/markup-compatibility/2006" xmlns:aink="http://schemas.microsoft.com/office/drawing/2016/ink" xmlns:am3d="http://schemas.microsoft.com/office/drawing/2017/model3d" xmlns:o="urn:schemas-microsoft-com:office:office" xmlns:oel="http://schemas.microsoft.com/office/2019/extlst" xmlns:r="http://schemas.openxmlformats.org/officeDocument/2006/relationships" xmlns:m="http://schemas.openxmlformats.org/officeDocument/2006/math" xmlns:v="urn:schemas-microsoft-com:vml" xmlns:wp14="http://schemas.microsoft.com/office/word/2010/wordprocessingDrawing" xmlns:wp="http://schemas.openxmlformats.org/drawingml/2006/wordprocessingDrawing" xmlns:w10="urn:schemas-microsoft-com:office:word" xmlns:w="http://schemas.openxmlformats.org/wordprocessingml/2006/main" xmlns:w14="http://schemas.microsoft.com/office/word/2010/wordml" xmlns:w15="http://schemas.microsoft.com/office/word/2012/wordml" xmlns:w16cex="http://schemas.microsoft.com/office/word/2018/wordml/cex" xmlns:w16cid="http://schemas.microsoft.com/office/word/2016/wordml/cid" xmlns:w16="http://schemas.microsoft.com/office/word/2018/wordml" xmlns:w16du="http://schemas.microsoft.com/office/word/2023/wordml/word16du" xmlns:w16sdtdh="http://schemas.microsoft.com/office/word/2020/wordml/sdtdatahash" xmlns:w16sdtfl="http://schemas.microsoft.com/office/word/2024/wordml/sdtformatlock" xmlns:w16se="http://schemas.microsoft.com/office/word/2015/wordml/symex" xmlns:wpg="http://schemas.microsoft.com/office/word/2010/wordprocessingGroup" xmlns:wpi="http://schemas.microsoft.com/office/word/2010/wordprocessingInk" xmlns:wne="http://schemas.microsoft.com/office/word/2006/wordml" xmlns:wps="http://schemas.microsoft.com/office/word/2010/wordprocessingShape" mc:Ignorable="w14 w15 w16se w16cid w16 w16cex w16sdtdh w16sdtfl w16du wp14">
   <w:body>
     <w:p>
       <w:pPr>
@@ -128,49 +128,19 @@
         <w:rPr>
           <w:rFonts w:ascii="Arial" w:hAnsi="Arial" w:cs="Arial"/>
         </w:rPr>
-        <w:t>Im Reiter „</w:t>
-      </w:r>
-      <w:proofErr w:type="spellStart"/>
-      <w:r>
-        <w:rPr>
-          <w:rFonts w:ascii="Arial" w:hAnsi="Arial" w:cs="Arial"/>
-        </w:rPr>
-        <w:t>Get</w:t>
-      </w:r>
-      <w:proofErr w:type="spellEnd"/>
-      <w:r>
-        <w:rPr>
-          <w:rFonts w:ascii="Arial" w:hAnsi="Arial" w:cs="Arial"/>
-        </w:rPr>
-        <w:t xml:space="preserve"> </w:t>
-      </w:r>
-      <w:proofErr w:type="spellStart"/>
-      <w:r>
-        <w:rPr>
-          <w:rFonts w:ascii="Arial" w:hAnsi="Arial" w:cs="Arial"/>
-        </w:rPr>
-        <w:t>Started</w:t>
-      </w:r>
-      <w:proofErr w:type="spellEnd"/>
-      <w:r>
-        <w:rPr>
-          <w:rFonts w:ascii="Arial" w:hAnsi="Arial" w:cs="Arial"/>
-        </w:rPr>
-        <w:t xml:space="preserve">“ auf „Generate API </w:t>
-      </w:r>
-      <w:proofErr w:type="spellStart"/>
-      <w:r>
-        <w:rPr>
-          <w:rFonts w:ascii="Arial" w:hAnsi="Arial" w:cs="Arial"/>
-        </w:rPr>
-        <w:t>key</w:t>
-      </w:r>
-      <w:proofErr w:type="spellEnd"/>
-      <w:r>
-        <w:rPr>
-          <w:rFonts w:ascii="Arial" w:hAnsi="Arial" w:cs="Arial"/>
-        </w:rPr>
-        <w:t>“</w:t>
+        <w:t xml:space="preserve">Datenbankdimension auf 1536 </w:t>
+      </w:r>
+      <w:r>
+        <w:rPr>
+          <w:rFonts w:ascii="Arial" w:hAnsi="Arial" w:cs="Arial"/>
+        </w:rPr>
+        <w:t xml:space="preserve">&amp; Metric auf „euclidian“ </w:t>
+      </w:r>
+      <w:r>
+        <w:rPr>
+          <w:rFonts w:ascii="Arial" w:hAnsi="Arial" w:cs="Arial"/>
+        </w:rPr>
+        <w:t>stellen</w:t>
       </w:r>
     </w:p>
     <w:p>
@@ -185,21 +155,7 @@
         <w:rPr>
           <w:rFonts w:ascii="Arial" w:hAnsi="Arial" w:cs="Arial"/>
         </w:rPr>
-        <w:t>Im Reiter „Indexes“ mit „Create Index“ eine neue Datenbank anlegen (Datenbankname immer „face-</w:t>
-      </w:r>
-      <w:proofErr w:type="spellStart"/>
-      <w:r>
-        <w:rPr>
-          <w:rFonts w:ascii="Arial" w:hAnsi="Arial" w:cs="Arial"/>
-        </w:rPr>
-        <w:t>recognition</w:t>
-      </w:r>
-      <w:proofErr w:type="spellEnd"/>
-      <w:r>
-        <w:rPr>
-          <w:rFonts w:ascii="Arial" w:hAnsi="Arial" w:cs="Arial"/>
-        </w:rPr>
-        <w:t>-index“)</w:t>
+        <w:t>Im Reiter „Get Started“ auf „Generate API key“</w:t>
       </w:r>
     </w:p>
     <w:p>
@@ -214,6 +170,21 @@
         <w:rPr>
           <w:rFonts w:ascii="Arial" w:hAnsi="Arial" w:cs="Arial"/>
         </w:rPr>
+        <w:t>Im Reiter „Indexes“ mit „Create Index“ eine neue Datenbank anlegen (Datenbankname immer „face-recognition-index“)</w:t>
+      </w:r>
+    </w:p>
+    <w:p>
+      <w:pPr>
+        <w:pStyle w:val="Listenabsatz"/>
+        <w:numPr>
+          <w:ilvl w:val="0"/>
+          <w:numId w:val="3"/>
+        </w:numPr>
+      </w:pPr>
+      <w:r>
+        <w:rPr>
+          <w:rFonts w:ascii="Arial" w:hAnsi="Arial" w:cs="Arial"/>
+        </w:rPr>
         <w:t>Software starten und API-Key eintragen</w:t>
       </w:r>
     </w:p>
@@ -314,30 +285,8 @@
         <w:rPr>
           <w:rFonts w:ascii="Arial" w:hAnsi="Arial" w:cs="Arial"/>
         </w:rPr>
-        <w:t>HKEY_CURRENT_USER\SOFTWARE\</w:t>
-      </w:r>
-      <w:proofErr w:type="spellStart"/>
-      <w:r>
-        <w:rPr>
-          <w:rFonts w:ascii="Arial" w:hAnsi="Arial" w:cs="Arial"/>
-        </w:rPr>
-        <w:t>Tanoffice</w:t>
-      </w:r>
-      <w:proofErr w:type="spellEnd"/>
-      <w:r>
-        <w:rPr>
-          <w:rFonts w:ascii="Arial" w:hAnsi="Arial" w:cs="Arial"/>
-        </w:rPr>
-        <w:t>\</w:t>
-      </w:r>
-      <w:proofErr w:type="spellStart"/>
-      <w:r>
-        <w:rPr>
-          <w:rFonts w:ascii="Arial" w:hAnsi="Arial" w:cs="Arial"/>
-        </w:rPr>
-        <w:t>facescan</w:t>
-      </w:r>
-      <w:proofErr w:type="spellEnd"/>
+        <w:t>HKEY_CURRENT_USER\SOFTWARE\Tanoffice\facescan</w:t>
+      </w:r>
     </w:p>
     <w:p>
       <w:pPr>
@@ -1490,7 +1439,7 @@
           <w:noProof/>
         </w:rPr>
         <w:drawing>
-          <wp:inline distT="0" distB="0" distL="0" distR="0" wp14:anchorId="04895F50" wp14:editId="331E0FCD">
+          <wp:inline distT="0" distB="0" distL="0" distR="0" wp14:anchorId="04895F50" wp14:editId="601DEA56">
             <wp:extent cx="5760720" cy="4504690"/>
             <wp:effectExtent l="0" t="0" r="0" b="0"/>
             <wp:docPr id="823147599" name="Grafik 8" descr="Ein Bild, das Text, Screenshot, Schrift, Design enthält.&#10;&#10;Automatisch generierte Beschreibung"/>
@@ -1658,7 +1607,7 @@
 </file>
 
 <file path=word/endnotes.xml><?xml version="1.0" encoding="utf-8"?>
-<w:endnotes xmlns:wpc="http://schemas.microsoft.com/office/word/2010/wordprocessingCanvas" xmlns:cx="http://schemas.microsoft.com/office/drawing/2014/chartex" xmlns:cx1="http://schemas.microsoft.com/office/drawing/2015/9/8/chartex" xmlns:cx2="http://schemas.microsoft.com/office/drawing/2015/10/21/chartex" xmlns:cx3="http://schemas.microsoft.com/office/drawing/2016/5/9/chartex" xmlns:cx4="http://schemas.microsoft.com/office/drawing/2016/5/10/chartex" xmlns:cx5="http://schemas.microsoft.com/office/drawing/2016/5/11/chartex" xmlns:cx6="http://schemas.microsoft.com/office/drawing/2016/5/12/chartex" xmlns:cx7="http://schemas.microsoft.com/office/drawing/2016/5/13/chartex" xmlns:cx8="http://schemas.microsoft.com/office/drawing/2016/5/14/chartex" xmlns:mc="http://schemas.openxmlformats.org/markup-compatibility/2006" xmlns:aink="http://schemas.microsoft.com/office/drawing/2016/ink" xmlns:am3d="http://schemas.microsoft.com/office/drawing/2017/model3d" xmlns:o="urn:schemas-microsoft-com:office:office" xmlns:oel="http://schemas.microsoft.com/office/2019/extlst" xmlns:r="http://schemas.openxmlformats.org/officeDocument/2006/relationships" xmlns:m="http://schemas.openxmlformats.org/officeDocument/2006/math" xmlns:v="urn:schemas-microsoft-com:vml" xmlns:wp14="http://schemas.microsoft.com/office/word/2010/wordprocessingDrawing" xmlns:wp="http://schemas.openxmlformats.org/drawingml/2006/wordprocessingDrawing" xmlns:w10="urn:schemas-microsoft-com:office:word" xmlns:w="http://schemas.openxmlformats.org/wordprocessingml/2006/main" xmlns:w14="http://schemas.microsoft.com/office/word/2010/wordml" xmlns:w15="http://schemas.microsoft.com/office/word/2012/wordml" xmlns:w16cex="http://schemas.microsoft.com/office/word/2018/wordml/cex" xmlns:w16cid="http://schemas.microsoft.com/office/word/2016/wordml/cid" xmlns:w16="http://schemas.microsoft.com/office/word/2018/wordml" xmlns:w16du="http://schemas.microsoft.com/office/word/2023/wordml/word16du" xmlns:w16sdtdh="http://schemas.microsoft.com/office/word/2020/wordml/sdtdatahash" xmlns:w16se="http://schemas.microsoft.com/office/word/2015/wordml/symex" xmlns:wpg="http://schemas.microsoft.com/office/word/2010/wordprocessingGroup" xmlns:wpi="http://schemas.microsoft.com/office/word/2010/wordprocessingInk" xmlns:wne="http://schemas.microsoft.com/office/word/2006/wordml" xmlns:wps="http://schemas.microsoft.com/office/word/2010/wordprocessingShape" mc:Ignorable="w14 w15 w16se w16cid w16 w16cex w16sdtdh w16du wp14">
+<w:endnotes xmlns:wpc="http://schemas.microsoft.com/office/word/2010/wordprocessingCanvas" xmlns:cx="http://schemas.microsoft.com/office/drawing/2014/chartex" xmlns:cx1="http://schemas.microsoft.com/office/drawing/2015/9/8/chartex" xmlns:cx2="http://schemas.microsoft.com/office/drawing/2015/10/21/chartex" xmlns:cx3="http://schemas.microsoft.com/office/drawing/2016/5/9/chartex" xmlns:cx4="http://schemas.microsoft.com/office/drawing/2016/5/10/chartex" xmlns:cx5="http://schemas.microsoft.com/office/drawing/2016/5/11/chartex" xmlns:cx6="http://schemas.microsoft.com/office/drawing/2016/5/12/chartex" xmlns:cx7="http://schemas.microsoft.com/office/drawing/2016/5/13/chartex" xmlns:cx8="http://schemas.microsoft.com/office/drawing/2016/5/14/chartex" xmlns:mc="http://schemas.openxmlformats.org/markup-compatibility/2006" xmlns:aink="http://schemas.microsoft.com/office/drawing/2016/ink" xmlns:am3d="http://schemas.microsoft.com/office/drawing/2017/model3d" xmlns:o="urn:schemas-microsoft-com:office:office" xmlns:oel="http://schemas.microsoft.com/office/2019/extlst" xmlns:r="http://schemas.openxmlformats.org/officeDocument/2006/relationships" xmlns:m="http://schemas.openxmlformats.org/officeDocument/2006/math" xmlns:v="urn:schemas-microsoft-com:vml" xmlns:wp14="http://schemas.microsoft.com/office/word/2010/wordprocessingDrawing" xmlns:wp="http://schemas.openxmlformats.org/drawingml/2006/wordprocessingDrawing" xmlns:w10="urn:schemas-microsoft-com:office:word" xmlns:w="http://schemas.openxmlformats.org/wordprocessingml/2006/main" xmlns:w14="http://schemas.microsoft.com/office/word/2010/wordml" xmlns:w15="http://schemas.microsoft.com/office/word/2012/wordml" xmlns:w16cex="http://schemas.microsoft.com/office/word/2018/wordml/cex" xmlns:w16cid="http://schemas.microsoft.com/office/word/2016/wordml/cid" xmlns:w16="http://schemas.microsoft.com/office/word/2018/wordml" xmlns:w16du="http://schemas.microsoft.com/office/word/2023/wordml/word16du" xmlns:w16sdtdh="http://schemas.microsoft.com/office/word/2020/wordml/sdtdatahash" xmlns:w16sdtfl="http://schemas.microsoft.com/office/word/2024/wordml/sdtformatlock" xmlns:w16se="http://schemas.microsoft.com/office/word/2015/wordml/symex" xmlns:wpg="http://schemas.microsoft.com/office/word/2010/wordprocessingGroup" xmlns:wpi="http://schemas.microsoft.com/office/word/2010/wordprocessingInk" xmlns:wne="http://schemas.microsoft.com/office/word/2006/wordml" xmlns:wps="http://schemas.microsoft.com/office/word/2010/wordprocessingShape" mc:Ignorable="w14 w15 w16se w16cid w16 w16cex w16sdtdh w16sdtfl w16du wp14">
   <w:endnote w:type="separator" w:id="-1">
     <w:p>
       <w:pPr>
@@ -1683,7 +1632,7 @@
 </file>
 
 <file path=word/footnotes.xml><?xml version="1.0" encoding="utf-8"?>
-<w:footnotes xmlns:wpc="http://schemas.microsoft.com/office/word/2010/wordprocessingCanvas" xmlns:cx="http://schemas.microsoft.com/office/drawing/2014/chartex" xmlns:cx1="http://schemas.microsoft.com/office/drawing/2015/9/8/chartex" xmlns:cx2="http://schemas.microsoft.com/office/drawing/2015/10/21/chartex" xmlns:cx3="http://schemas.microsoft.com/office/drawing/2016/5/9/chartex" xmlns:cx4="http://schemas.microsoft.com/office/drawing/2016/5/10/chartex" xmlns:cx5="http://schemas.microsoft.com/office/drawing/2016/5/11/chartex" xmlns:cx6="http://schemas.microsoft.com/office/drawing/2016/5/12/chartex" xmlns:cx7="http://schemas.microsoft.com/office/drawing/2016/5/13/chartex" xmlns:cx8="http://schemas.microsoft.com/office/drawing/2016/5/14/chartex" xmlns:mc="http://schemas.openxmlformats.org/markup-compatibility/2006" xmlns:aink="http://schemas.microsoft.com/office/drawing/2016/ink" xmlns:am3d="http://schemas.microsoft.com/office/drawing/2017/model3d" xmlns:o="urn:schemas-microsoft-com:office:office" xmlns:oel="http://schemas.microsoft.com/office/2019/extlst" xmlns:r="http://schemas.openxmlformats.org/officeDocument/2006/relationships" xmlns:m="http://schemas.openxmlformats.org/officeDocument/2006/math" xmlns:v="urn:schemas-microsoft-com:vml" xmlns:wp14="http://schemas.microsoft.com/office/word/2010/wordprocessingDrawing" xmlns:wp="http://schemas.openxmlformats.org/drawingml/2006/wordprocessingDrawing" xmlns:w10="urn:schemas-microsoft-com:office:word" xmlns:w="http://schemas.openxmlformats.org/wordprocessingml/2006/main" xmlns:w14="http://schemas.microsoft.com/office/word/2010/wordml" xmlns:w15="http://schemas.microsoft.com/office/word/2012/wordml" xmlns:w16cex="http://schemas.microsoft.com/office/word/2018/wordml/cex" xmlns:w16cid="http://schemas.microsoft.com/office/word/2016/wordml/cid" xmlns:w16="http://schemas.microsoft.com/office/word/2018/wordml" xmlns:w16du="http://schemas.microsoft.com/office/word/2023/wordml/word16du" xmlns:w16sdtdh="http://schemas.microsoft.com/office/word/2020/wordml/sdtdatahash" xmlns:w16se="http://schemas.microsoft.com/office/word/2015/wordml/symex" xmlns:wpg="http://schemas.microsoft.com/office/word/2010/wordprocessingGroup" xmlns:wpi="http://schemas.microsoft.com/office/word/2010/wordprocessingInk" xmlns:wne="http://schemas.microsoft.com/office/word/2006/wordml" xmlns:wps="http://schemas.microsoft.com/office/word/2010/wordprocessingShape" mc:Ignorable="w14 w15 w16se w16cid w16 w16cex w16sdtdh w16du wp14">
+<w:footnotes xmlns:wpc="http://schemas.microsoft.com/office/word/2010/wordprocessingCanvas" xmlns:cx="http://schemas.microsoft.com/office/drawing/2014/chartex" xmlns:cx1="http://schemas.microsoft.com/office/drawing/2015/9/8/chartex" xmlns:cx2="http://schemas.microsoft.com/office/drawing/2015/10/21/chartex" xmlns:cx3="http://schemas.microsoft.com/office/drawing/2016/5/9/chartex" xmlns:cx4="http://schemas.microsoft.com/office/drawing/2016/5/10/chartex" xmlns:cx5="http://schemas.microsoft.com/office/drawing/2016/5/11/chartex" xmlns:cx6="http://schemas.microsoft.com/office/drawing/2016/5/12/chartex" xmlns:cx7="http://schemas.microsoft.com/office/drawing/2016/5/13/chartex" xmlns:cx8="http://schemas.microsoft.com/office/drawing/2016/5/14/chartex" xmlns:mc="http://schemas.openxmlformats.org/markup-compatibility/2006" xmlns:aink="http://schemas.microsoft.com/office/drawing/2016/ink" xmlns:am3d="http://schemas.microsoft.com/office/drawing/2017/model3d" xmlns:o="urn:schemas-microsoft-com:office:office" xmlns:oel="http://schemas.microsoft.com/office/2019/extlst" xmlns:r="http://schemas.openxmlformats.org/officeDocument/2006/relationships" xmlns:m="http://schemas.openxmlformats.org/officeDocument/2006/math" xmlns:v="urn:schemas-microsoft-com:vml" xmlns:wp14="http://schemas.microsoft.com/office/word/2010/wordprocessingDrawing" xmlns:wp="http://schemas.openxmlformats.org/drawingml/2006/wordprocessingDrawing" xmlns:w10="urn:schemas-microsoft-com:office:word" xmlns:w="http://schemas.openxmlformats.org/wordprocessingml/2006/main" xmlns:w14="http://schemas.microsoft.com/office/word/2010/wordml" xmlns:w15="http://schemas.microsoft.com/office/word/2012/wordml" xmlns:w16cex="http://schemas.microsoft.com/office/word/2018/wordml/cex" xmlns:w16cid="http://schemas.microsoft.com/office/word/2016/wordml/cid" xmlns:w16="http://schemas.microsoft.com/office/word/2018/wordml" xmlns:w16du="http://schemas.microsoft.com/office/word/2023/wordml/word16du" xmlns:w16sdtdh="http://schemas.microsoft.com/office/word/2020/wordml/sdtdatahash" xmlns:w16sdtfl="http://schemas.microsoft.com/office/word/2024/wordml/sdtformatlock" xmlns:w16se="http://schemas.microsoft.com/office/word/2015/wordml/symex" xmlns:wpg="http://schemas.microsoft.com/office/word/2010/wordprocessingGroup" xmlns:wpi="http://schemas.microsoft.com/office/word/2010/wordprocessingInk" xmlns:wne="http://schemas.microsoft.com/office/word/2006/wordml" xmlns:wps="http://schemas.microsoft.com/office/word/2010/wordprocessingShape" mc:Ignorable="w14 w15 w16se w16cid w16 w16cex w16sdtdh w16sdtfl w16du wp14">
   <w:footnote w:type="separator" w:id="-1">
     <w:p>
       <w:pPr>
@@ -1708,7 +1657,7 @@
 </file>
 
 <file path=word/header1.xml><?xml version="1.0" encoding="utf-8"?>
-<w:hdr xmlns:wpc="http://schemas.microsoft.com/office/word/2010/wordprocessingCanvas" xmlns:cx="http://schemas.microsoft.com/office/drawing/2014/chartex" xmlns:cx1="http://schemas.microsoft.com/office/drawing/2015/9/8/chartex" xmlns:cx2="http://schemas.microsoft.com/office/drawing/2015/10/21/chartex" xmlns:cx3="http://schemas.microsoft.com/office/drawing/2016/5/9/chartex" xmlns:cx4="http://schemas.microsoft.com/office/drawing/2016/5/10/chartex" xmlns:cx5="http://schemas.microsoft.com/office/drawing/2016/5/11/chartex" xmlns:cx6="http://schemas.microsoft.com/office/drawing/2016/5/12/chartex" xmlns:cx7="http://schemas.microsoft.com/office/drawing/2016/5/13/chartex" xmlns:cx8="http://schemas.microsoft.com/office/drawing/2016/5/14/chartex" xmlns:mc="http://schemas.openxmlformats.org/markup-compatibility/2006" xmlns:aink="http://schemas.microsoft.com/office/drawing/2016/ink" xmlns:am3d="http://schemas.microsoft.com/office/drawing/2017/model3d" xmlns:o="urn:schemas-microsoft-com:office:office" xmlns:oel="http://schemas.microsoft.com/office/2019/extlst" xmlns:r="http://schemas.openxmlformats.org/officeDocument/2006/relationships" xmlns:m="http://schemas.openxmlformats.org/officeDocument/2006/math" xmlns:v="urn:schemas-microsoft-com:vml" xmlns:wp14="http://schemas.microsoft.com/office/word/2010/wordprocessingDrawing" xmlns:wp="http://schemas.openxmlformats.org/drawingml/2006/wordprocessingDrawing" xmlns:w10="urn:schemas-microsoft-com:office:word" xmlns:w="http://schemas.openxmlformats.org/wordprocessingml/2006/main" xmlns:w14="http://schemas.microsoft.com/office/word/2010/wordml" xmlns:w15="http://schemas.microsoft.com/office/word/2012/wordml" xmlns:w16cex="http://schemas.microsoft.com/office/word/2018/wordml/cex" xmlns:w16cid="http://schemas.microsoft.com/office/word/2016/wordml/cid" xmlns:w16="http://schemas.microsoft.com/office/word/2018/wordml" xmlns:w16du="http://schemas.microsoft.com/office/word/2023/wordml/word16du" xmlns:w16sdtdh="http://schemas.microsoft.com/office/word/2020/wordml/sdtdatahash" xmlns:w16se="http://schemas.microsoft.com/office/word/2015/wordml/symex" xmlns:wpg="http://schemas.microsoft.com/office/word/2010/wordprocessingGroup" xmlns:wpi="http://schemas.microsoft.com/office/word/2010/wordprocessingInk" xmlns:wne="http://schemas.microsoft.com/office/word/2006/wordml" xmlns:wps="http://schemas.microsoft.com/office/word/2010/wordprocessingShape" mc:Ignorable="w14 w15 w16se w16cid w16 w16cex w16sdtdh w16du wp14">
+<w:hdr xmlns:wpc="http://schemas.microsoft.com/office/word/2010/wordprocessingCanvas" xmlns:cx="http://schemas.microsoft.com/office/drawing/2014/chartex" xmlns:cx1="http://schemas.microsoft.com/office/drawing/2015/9/8/chartex" xmlns:cx2="http://schemas.microsoft.com/office/drawing/2015/10/21/chartex" xmlns:cx3="http://schemas.microsoft.com/office/drawing/2016/5/9/chartex" xmlns:cx4="http://schemas.microsoft.com/office/drawing/2016/5/10/chartex" xmlns:cx5="http://schemas.microsoft.com/office/drawing/2016/5/11/chartex" xmlns:cx6="http://schemas.microsoft.com/office/drawing/2016/5/12/chartex" xmlns:cx7="http://schemas.microsoft.com/office/drawing/2016/5/13/chartex" xmlns:cx8="http://schemas.microsoft.com/office/drawing/2016/5/14/chartex" xmlns:mc="http://schemas.openxmlformats.org/markup-compatibility/2006" xmlns:aink="http://schemas.microsoft.com/office/drawing/2016/ink" xmlns:am3d="http://schemas.microsoft.com/office/drawing/2017/model3d" xmlns:o="urn:schemas-microsoft-com:office:office" xmlns:oel="http://schemas.microsoft.com/office/2019/extlst" xmlns:r="http://schemas.openxmlformats.org/officeDocument/2006/relationships" xmlns:m="http://schemas.openxmlformats.org/officeDocument/2006/math" xmlns:v="urn:schemas-microsoft-com:vml" xmlns:wp14="http://schemas.microsoft.com/office/word/2010/wordprocessingDrawing" xmlns:wp="http://schemas.openxmlformats.org/drawingml/2006/wordprocessingDrawing" xmlns:w10="urn:schemas-microsoft-com:office:word" xmlns:w="http://schemas.openxmlformats.org/wordprocessingml/2006/main" xmlns:w14="http://schemas.microsoft.com/office/word/2010/wordml" xmlns:w15="http://schemas.microsoft.com/office/word/2012/wordml" xmlns:w16cex="http://schemas.microsoft.com/office/word/2018/wordml/cex" xmlns:w16cid="http://schemas.microsoft.com/office/word/2016/wordml/cid" xmlns:w16="http://schemas.microsoft.com/office/word/2018/wordml" xmlns:w16du="http://schemas.microsoft.com/office/word/2023/wordml/word16du" xmlns:w16sdtdh="http://schemas.microsoft.com/office/word/2020/wordml/sdtdatahash" xmlns:w16sdtfl="http://schemas.microsoft.com/office/word/2024/wordml/sdtformatlock" xmlns:w16se="http://schemas.microsoft.com/office/word/2015/wordml/symex" xmlns:wpg="http://schemas.microsoft.com/office/word/2010/wordprocessingGroup" xmlns:wpi="http://schemas.microsoft.com/office/word/2010/wordprocessingInk" xmlns:wne="http://schemas.microsoft.com/office/word/2006/wordml" xmlns:wps="http://schemas.microsoft.com/office/word/2010/wordprocessingShape" mc:Ignorable="w14 w15 w16se w16cid w16 w16cex w16sdtdh w16sdtfl w16du wp14">
   <w:p>
     <w:pPr>
       <w:pStyle w:val="berschrift1"/>
@@ -1868,7 +1817,7 @@
 </file>
 
 <file path=word/numbering.xml><?xml version="1.0" encoding="utf-8"?>
-<w:numbering xmlns:wpc="http://schemas.microsoft.com/office/word/2010/wordprocessingCanvas" xmlns:cx="http://schemas.microsoft.com/office/drawing/2014/chartex" xmlns:cx1="http://schemas.microsoft.com/office/drawing/2015/9/8/chartex" xmlns:cx2="http://schemas.microsoft.com/office/drawing/2015/10/21/chartex" xmlns:cx3="http://schemas.microsoft.com/office/drawing/2016/5/9/chartex" xmlns:cx4="http://schemas.microsoft.com/office/drawing/2016/5/10/chartex" xmlns:cx5="http://schemas.microsoft.com/office/drawing/2016/5/11/chartex" xmlns:cx6="http://schemas.microsoft.com/office/drawing/2016/5/12/chartex" xmlns:cx7="http://schemas.microsoft.com/office/drawing/2016/5/13/chartex" xmlns:cx8="http://schemas.microsoft.com/office/drawing/2016/5/14/chartex" xmlns:mc="http://schemas.openxmlformats.org/markup-compatibility/2006" xmlns:aink="http://schemas.microsoft.com/office/drawing/2016/ink" xmlns:am3d="http://schemas.microsoft.com/office/drawing/2017/model3d" xmlns:o="urn:schemas-microsoft-com:office:office" xmlns:oel="http://schemas.microsoft.com/office/2019/extlst" xmlns:r="http://schemas.openxmlformats.org/officeDocument/2006/relationships" xmlns:m="http://schemas.openxmlformats.org/officeDocument/2006/math" xmlns:v="urn:schemas-microsoft-com:vml" xmlns:wp14="http://schemas.microsoft.com/office/word/2010/wordprocessingDrawing" xmlns:wp="http://schemas.openxmlformats.org/drawingml/2006/wordprocessingDrawing" xmlns:w10="urn:schemas-microsoft-com:office:word" xmlns:w="http://schemas.openxmlformats.org/wordprocessingml/2006/main" xmlns:w14="http://schemas.microsoft.com/office/word/2010/wordml" xmlns:w15="http://schemas.microsoft.com/office/word/2012/wordml" xmlns:w16cex="http://schemas.microsoft.com/office/word/2018/wordml/cex" xmlns:w16cid="http://schemas.microsoft.com/office/word/2016/wordml/cid" xmlns:w16="http://schemas.microsoft.com/office/word/2018/wordml" xmlns:w16du="http://schemas.microsoft.com/office/word/2023/wordml/word16du" xmlns:w16sdtdh="http://schemas.microsoft.com/office/word/2020/wordml/sdtdatahash" xmlns:w16se="http://schemas.microsoft.com/office/word/2015/wordml/symex" xmlns:wpg="http://schemas.microsoft.com/office/word/2010/wordprocessingGroup" xmlns:wpi="http://schemas.microsoft.com/office/word/2010/wordprocessingInk" xmlns:wne="http://schemas.microsoft.com/office/word/2006/wordml" xmlns:wps="http://schemas.microsoft.com/office/word/2010/wordprocessingShape" mc:Ignorable="w14 w15 w16se w16cid w16 w16cex w16sdtdh w16du wp14">
+<w:numbering xmlns:wpc="http://schemas.microsoft.com/office/word/2010/wordprocessingCanvas" xmlns:cx="http://schemas.microsoft.com/office/drawing/2014/chartex" xmlns:cx1="http://schemas.microsoft.com/office/drawing/2015/9/8/chartex" xmlns:cx2="http://schemas.microsoft.com/office/drawing/2015/10/21/chartex" xmlns:cx3="http://schemas.microsoft.com/office/drawing/2016/5/9/chartex" xmlns:cx4="http://schemas.microsoft.com/office/drawing/2016/5/10/chartex" xmlns:cx5="http://schemas.microsoft.com/office/drawing/2016/5/11/chartex" xmlns:cx6="http://schemas.microsoft.com/office/drawing/2016/5/12/chartex" xmlns:cx7="http://schemas.microsoft.com/office/drawing/2016/5/13/chartex" xmlns:cx8="http://schemas.microsoft.com/office/drawing/2016/5/14/chartex" xmlns:mc="http://schemas.openxmlformats.org/markup-compatibility/2006" xmlns:aink="http://schemas.microsoft.com/office/drawing/2016/ink" xmlns:am3d="http://schemas.microsoft.com/office/drawing/2017/model3d" xmlns:o="urn:schemas-microsoft-com:office:office" xmlns:oel="http://schemas.microsoft.com/office/2019/extlst" xmlns:r="http://schemas.openxmlformats.org/officeDocument/2006/relationships" xmlns:m="http://schemas.openxmlformats.org/officeDocument/2006/math" xmlns:v="urn:schemas-microsoft-com:vml" xmlns:wp14="http://schemas.microsoft.com/office/word/2010/wordprocessingDrawing" xmlns:wp="http://schemas.openxmlformats.org/drawingml/2006/wordprocessingDrawing" xmlns:w10="urn:schemas-microsoft-com:office:word" xmlns:w="http://schemas.openxmlformats.org/wordprocessingml/2006/main" xmlns:w14="http://schemas.microsoft.com/office/word/2010/wordml" xmlns:w15="http://schemas.microsoft.com/office/word/2012/wordml" xmlns:w16cex="http://schemas.microsoft.com/office/word/2018/wordml/cex" xmlns:w16cid="http://schemas.microsoft.com/office/word/2016/wordml/cid" xmlns:w16="http://schemas.microsoft.com/office/word/2018/wordml" xmlns:w16du="http://schemas.microsoft.com/office/word/2023/wordml/word16du" xmlns:w16sdtdh="http://schemas.microsoft.com/office/word/2020/wordml/sdtdatahash" xmlns:w16sdtfl="http://schemas.microsoft.com/office/word/2024/wordml/sdtformatlock" xmlns:w16se="http://schemas.microsoft.com/office/word/2015/wordml/symex" xmlns:wpg="http://schemas.microsoft.com/office/word/2010/wordprocessingGroup" xmlns:wpi="http://schemas.microsoft.com/office/word/2010/wordprocessingInk" xmlns:wne="http://schemas.microsoft.com/office/word/2006/wordml" xmlns:wps="http://schemas.microsoft.com/office/word/2010/wordprocessingShape" mc:Ignorable="w14 w15 w16se w16cid w16 w16cex w16sdtdh w16sdtfl w16du wp14">
   <w:abstractNum w:abstractNumId="0" w15:restartNumberingAfterBreak="0">
     <w:nsid w:val="03865539"/>
     <w:multiLevelType w:val="hybridMultilevel"/>
@@ -3761,7 +3710,7 @@
 </file>
 
 <file path=word/styles.xml><?xml version="1.0" encoding="utf-8"?>
-<w:styles xmlns:mc="http://schemas.openxmlformats.org/markup-compatibility/2006" xmlns:r="http://schemas.openxmlformats.org/officeDocument/2006/relationships" xmlns:w="http://schemas.openxmlformats.org/wordprocessingml/2006/main" xmlns:w14="http://schemas.microsoft.com/office/word/2010/wordml" xmlns:w15="http://schemas.microsoft.com/office/word/2012/wordml" xmlns:w16cex="http://schemas.microsoft.com/office/word/2018/wordml/cex" xmlns:w16cid="http://schemas.microsoft.com/office/word/2016/wordml/cid" xmlns:w16="http://schemas.microsoft.com/office/word/2018/wordml" xmlns:w16du="http://schemas.microsoft.com/office/word/2023/wordml/word16du" xmlns:w16sdtdh="http://schemas.microsoft.com/office/word/2020/wordml/sdtdatahash" xmlns:w16se="http://schemas.microsoft.com/office/word/2015/wordml/symex" mc:Ignorable="w14 w15 w16se w16cid w16 w16cex w16sdtdh w16du">
+<w:styles xmlns:mc="http://schemas.openxmlformats.org/markup-compatibility/2006" xmlns:r="http://schemas.openxmlformats.org/officeDocument/2006/relationships" xmlns:w="http://schemas.openxmlformats.org/wordprocessingml/2006/main" xmlns:w14="http://schemas.microsoft.com/office/word/2010/wordml" xmlns:w15="http://schemas.microsoft.com/office/word/2012/wordml" xmlns:w16cex="http://schemas.microsoft.com/office/word/2018/wordml/cex" xmlns:w16cid="http://schemas.microsoft.com/office/word/2016/wordml/cid" xmlns:w16="http://schemas.microsoft.com/office/word/2018/wordml" xmlns:w16du="http://schemas.microsoft.com/office/word/2023/wordml/word16du" xmlns:w16sdtdh="http://schemas.microsoft.com/office/word/2020/wordml/sdtdatahash" xmlns:w16sdtfl="http://schemas.microsoft.com/office/word/2024/wordml/sdtformatlock" xmlns:w16se="http://schemas.microsoft.com/office/word/2015/wordml/symex" mc:Ignorable="w14 w15 w16se w16cid w16 w16cex w16sdtdh w16sdtfl w16du">
   <w:docDefaults>
     <w:rPrDefault>
       <w:rPr>

</xml_diff>